<commit_message>
Commit updated version of Decoder Interfaces.
</commit_message>
<xml_diff>
--- a/drafts/S-9.1.1 Decoder Interfaces.docx
+++ b/drafts/S-9.1.1 Decoder Interfaces.docx
@@ -15,6 +15,8 @@
           <w:rFonts w:cs="Arial"/>
         </w:rPr>
       </w:pPr>
+      <w:bookmarkStart w:id="0" w:name="_GoBack"/>
+      <w:bookmarkEnd w:id="0"/>
       <w:r>
         <w:rPr>
           <w:rFonts w:cs="Arial"/>
@@ -1401,7 +1403,7 @@
       <w:tblPr>
         <w:tblStyle w:val="PlainTable21"/>
         <w:tblW w:w="9540" w:type="dxa"/>
-        <w:tblInd w:w="-10" w:type="dxa"/>
+        <w:tblInd w:w="-15" w:type="dxa"/>
         <w:tblLayout w:type="fixed"/>
         <w:tblLook w:val="0000" w:firstRow="0" w:lastRow="0" w:firstColumn="0" w:lastColumn="0" w:noHBand="0" w:noVBand="0"/>
       </w:tblPr>
@@ -1903,24 +1905,7 @@
                 <w:sz w:val="18"/>
                 <w:szCs w:val="18"/>
               </w:rPr>
-              <w:t>BROWN (VIOLET</w:t>
-            </w:r>
-            <w:r>
-              <w:rPr>
-                <w:rFonts w:ascii="Arial" w:hAnsi="Arial" w:cs="Arial"/>
-                <w:sz w:val="18"/>
-                <w:szCs w:val="18"/>
-                <w:vertAlign w:val="superscript"/>
-              </w:rPr>
-              <w:t>3</w:t>
-            </w:r>
-            <w:r>
-              <w:rPr>
-                <w:rFonts w:ascii="Arial" w:hAnsi="Arial" w:cs="Arial"/>
-                <w:sz w:val="18"/>
-                <w:szCs w:val="18"/>
-              </w:rPr>
-              <w:t>)</w:t>
+              <w:t>GREEN</w:t>
             </w:r>
           </w:p>
         </w:tc>
@@ -1968,10 +1953,25 @@
                 <w:sz w:val="18"/>
                 <w:szCs w:val="18"/>
               </w:rPr>
-              <w:t>GREEN</w:t>
-            </w:r>
-            <w:bookmarkStart w:id="0" w:name="_GoBack"/>
-            <w:bookmarkEnd w:id="0"/>
+              <w:t>BROWN (VIOLET</w:t>
+            </w:r>
+            <w:r>
+              <w:rPr>
+                <w:rFonts w:ascii="Arial" w:hAnsi="Arial" w:cs="Arial"/>
+                <w:sz w:val="18"/>
+                <w:szCs w:val="18"/>
+                <w:vertAlign w:val="superscript"/>
+              </w:rPr>
+              <w:t>3</w:t>
+            </w:r>
+            <w:r>
+              <w:rPr>
+                <w:rFonts w:ascii="Arial" w:hAnsi="Arial" w:cs="Arial"/>
+                <w:sz w:val="18"/>
+                <w:szCs w:val="18"/>
+              </w:rPr>
+              <w:t>)</w:t>
+            </w:r>
           </w:p>
         </w:tc>
         <w:tc>
@@ -2995,7 +2995,7 @@
               <w:rStyle w:val="PageNumber"/>
               <w:noProof/>
             </w:rPr>
-            <w:t>2</w:t>
+            <w:t>4</w:t>
           </w:r>
           <w:r>
             <w:rPr>
@@ -3676,7 +3676,7 @@
             <w:rPr>
               <w:sz w:val="16"/>
             </w:rPr>
-            <w:t>17</w:t>
+            <w:t>19</w:t>
           </w:r>
         </w:p>
       </w:tc>
@@ -7165,7 +7165,7 @@
 </file>
 
 <file path=customXml/itemProps1.xml><?xml version="1.0" encoding="utf-8"?>
-<ds:datastoreItem xmlns:ds="http://schemas.openxmlformats.org/officeDocument/2006/customXml" ds:itemID="{F877E37D-645A-4338-BD6B-5B236BDF87CD}">
+<ds:datastoreItem xmlns:ds="http://schemas.openxmlformats.org/officeDocument/2006/customXml" ds:itemID="{545AC0EF-9CCF-4380-8339-E8972F7A2A29}">
   <ds:schemaRefs>
     <ds:schemaRef ds:uri="http://schemas.openxmlformats.org/officeDocument/2006/bibliography"/>
   </ds:schemaRefs>

</xml_diff>

<commit_message>
Corrected typo on foot notes Table 3.1 some were pointed to the wrong footnote.
</commit_message>
<xml_diff>
--- a/drafts/S-9.1.1 Decoder Interfaces.docx
+++ b/drafts/S-9.1.1 Decoder Interfaces.docx
@@ -9,8 +9,6 @@
       <w:r>
         <w:t>General</w:t>
       </w:r>
-      <w:bookmarkStart w:id="0" w:name="_GoBack"/>
-      <w:bookmarkEnd w:id="0"/>
     </w:p>
     <w:p>
       <w:pPr>
@@ -788,15 +786,7 @@
         <w:t xml:space="preserve"> </w:t>
       </w:r>
       <w:r>
-        <w:t xml:space="preserve">such as a </w:t>
-      </w:r>
-      <w:proofErr w:type="gramStart"/>
-      <w:r>
-        <w:t>smoke</w:t>
-      </w:r>
-      <w:proofErr w:type="gramEnd"/>
-      <w:r>
-        <w:t xml:space="preserve"> generator, remote un-coupler or other</w:t>
+        <w:t>such as a smoke generator, remote un-coupler or other</w:t>
       </w:r>
       <w:r>
         <w:t>;</w:t>
@@ -1212,8 +1202,10 @@
                 <w:szCs w:val="18"/>
                 <w:vertAlign w:val="superscript"/>
               </w:rPr>
-              <w:t>2</w:t>
-            </w:r>
+              <w:t>3</w:t>
+            </w:r>
+            <w:bookmarkStart w:id="0" w:name="_GoBack"/>
+            <w:bookmarkEnd w:id="0"/>
           </w:p>
         </w:tc>
         <w:tc>
@@ -1404,7 +1396,7 @@
                 <w:szCs w:val="18"/>
                 <w:vertAlign w:val="superscript"/>
               </w:rPr>
-              <w:t>3</w:t>
+              <w:t>4</w:t>
             </w:r>
           </w:p>
         </w:tc>
@@ -1451,7 +1443,7 @@
                 <w:szCs w:val="18"/>
                 <w:vertAlign w:val="superscript"/>
               </w:rPr>
-              <w:t>3</w:t>
+              <w:t>4</w:t>
             </w:r>
           </w:p>
         </w:tc>
@@ -1495,7 +1487,7 @@
                 <w:szCs w:val="18"/>
                 <w:vertAlign w:val="superscript"/>
               </w:rPr>
-              <w:t>3</w:t>
+              <w:t>4</w:t>
             </w:r>
           </w:p>
         </w:tc>
@@ -1625,34 +1617,13 @@
     <w:p/>
     <w:p>
       <w:r>
-        <w:t xml:space="preserve">For analog </w:t>
-      </w:r>
-      <w:r>
-        <w:t xml:space="preserve">(DC) </w:t>
-      </w:r>
-      <w:r>
-        <w:t xml:space="preserve">operation without a decoder </w:t>
-      </w:r>
-      <w:r>
-        <w:t>the orange wire is connected to motor +</w:t>
+        <w:t>For analog (DC) operation without a decoder the orange wire is connected to motor +</w:t>
       </w:r>
       <w:r>
         <w:t xml:space="preserve"> </w:t>
       </w:r>
       <w:r>
-        <w:t>and is</w:t>
-      </w:r>
-      <w:r>
-        <w:t xml:space="preserve">    connected with </w:t>
-      </w:r>
-      <w:r>
-        <w:t xml:space="preserve">a </w:t>
-      </w:r>
-      <w:r>
-        <w:t xml:space="preserve">red </w:t>
-      </w:r>
-      <w:r>
-        <w:t xml:space="preserve">wire to the right hand track moving forward. The gray wire is connected to motor – and is connected with a black wire to the left hand rail moving forward. </w:t>
+        <w:t xml:space="preserve">and is    connected with a red wire to the right hand track moving forward. The gray wire is connected to motor – and is connected with a black wire to the left hand rail moving forward. </w:t>
       </w:r>
       <w:r>
         <w:t>In DCC operation t</w:t>
@@ -3485,11 +3456,21 @@
           <w:pPr>
             <w:jc w:val="right"/>
           </w:pPr>
-          <w:fldSimple w:instr=" DOCPROPERTY &quot;Company&quot;  \* MERGEFORMAT ">
-            <w:r>
-              <w:t>© 2005 – 2020 National Model Railroad Association, Inc.</w:t>
-            </w:r>
-          </w:fldSimple>
+          <w:r>
+            <w:fldChar w:fldCharType="begin"/>
+          </w:r>
+          <w:r>
+            <w:instrText xml:space="preserve"> DOCPROPERTY "Company"  \* MERGEFORMAT </w:instrText>
+          </w:r>
+          <w:r>
+            <w:fldChar w:fldCharType="separate"/>
+          </w:r>
+          <w:r>
+            <w:t>© 2005 – 2020 National Model Railroad Association, Inc.</w:t>
+          </w:r>
+          <w:r>
+            <w:fldChar w:fldCharType="end"/>
+          </w:r>
         </w:p>
       </w:tc>
     </w:tr>
@@ -3583,29 +3564,29 @@
           <w:pPr>
             <w:jc w:val="right"/>
           </w:pPr>
+          <w:fldSimple w:instr=" TITLE  \* MERGEFORMAT ">
+            <w:r>
+              <w:t>S-9.1.1 Draft</w:t>
+            </w:r>
+          </w:fldSimple>
+          <w:r>
+            <w:t xml:space="preserve"> </w:t>
+          </w:r>
           <w:r>
             <w:fldChar w:fldCharType="begin"/>
           </w:r>
           <w:r>
-            <w:instrText xml:space="preserve"> TITLE  \* MERGEFORMAT </w:instrText>
+            <w:instrText xml:space="preserve"> SUBJECT  \* MERGEFORMAT </w:instrText>
           </w:r>
           <w:r>
             <w:fldChar w:fldCharType="separate"/>
           </w:r>
           <w:r>
-            <w:t>S-9.1.1 Draft</w:t>
+            <w:t>Decoder Interfaces</w:t>
           </w:r>
           <w:r>
             <w:fldChar w:fldCharType="end"/>
           </w:r>
-          <w:r>
-            <w:t xml:space="preserve"> </w:t>
-          </w:r>
-          <w:fldSimple w:instr=" SUBJECT  \* MERGEFORMAT ">
-            <w:r>
-              <w:t>Decoder Interfaces</w:t>
-            </w:r>
-          </w:fldSimple>
         </w:p>
       </w:tc>
     </w:tr>
@@ -3723,7 +3704,7 @@
         <w:rStyle w:val="PageNumber"/>
         <w:noProof/>
       </w:rPr>
-      <w:t>5</w:t>
+      <w:t>4</w:t>
     </w:r>
     <w:r>
       <w:rPr>
@@ -8223,9 +8204,8 @@
     <w:panose1 w:val="02020603050405020304"/>
     <w:charset w:val="00"/>
     <w:family w:val="roman"/>
-    <w:notTrueType/>
     <w:pitch w:val="variable"/>
-    <w:sig w:usb0="00000003" w:usb1="00000000" w:usb2="00000000" w:usb3="00000000" w:csb0="00000001" w:csb1="00000000"/>
+    <w:sig w:usb0="E0002EFF" w:usb1="C000785B" w:usb2="00000009" w:usb3="00000000" w:csb0="000001FF" w:csb1="00000000"/>
   </w:font>
   <w:font w:name="Tahoma">
     <w:panose1 w:val="020B0604030504040204"/>
@@ -8291,13 +8271,13 @@
     <w:sig w:usb0="E4002EFF" w:usb1="C000247B" w:usb2="00000009" w:usb3="00000000" w:csb0="000001FF" w:csb1="00000000"/>
   </w:font>
   <w:font w:name="MS Mincho">
-    <w:altName w:val="MS Gothic"/>
+    <w:altName w:val="ＭＳ 明朝"/>
     <w:panose1 w:val="02020609040205080304"/>
     <w:charset w:val="80"/>
     <w:family w:val="roman"/>
     <w:notTrueType/>
     <w:pitch w:val="fixed"/>
-    <w:sig w:usb0="00000000" w:usb1="08070000" w:usb2="00000010" w:usb3="00000000" w:csb0="00020000" w:csb1="00000000"/>
+    <w:sig w:usb0="00000001" w:usb1="08070000" w:usb2="00000010" w:usb3="00000000" w:csb0="00020000" w:csb1="00000000"/>
   </w:font>
   <w:font w:name="Cambria">
     <w:panose1 w:val="02040503050406030204"/>
@@ -8334,6 +8314,7 @@
     <w:rsid w:val="00075222"/>
     <w:rsid w:val="00126183"/>
     <w:rsid w:val="001628A6"/>
+    <w:rsid w:val="001744E8"/>
     <w:rsid w:val="001757E4"/>
     <w:rsid w:val="00270E26"/>
     <w:rsid w:val="003373B5"/>
@@ -9166,7 +9147,7 @@
 </file>
 
 <file path=customXml/itemProps2.xml><?xml version="1.0" encoding="utf-8"?>
-<ds:datastoreItem xmlns:ds="http://schemas.openxmlformats.org/officeDocument/2006/customXml" ds:itemID="{C062C7B8-8FCA-4631-8AA1-2978BC379DDB}">
+<ds:datastoreItem xmlns:ds="http://schemas.openxmlformats.org/officeDocument/2006/customXml" ds:itemID="{5FB5BE2D-1F5C-44BF-AF8F-557F857A8C26}">
   <ds:schemaRefs>
     <ds:schemaRef ds:uri="http://schemas.openxmlformats.org/officeDocument/2006/bibliography"/>
   </ds:schemaRefs>

</xml_diff>

<commit_message>
Approved version uploaded with DRAFT removed from header
</commit_message>
<xml_diff>
--- a/drafts/S-9.1.1 Decoder Interfaces.docx
+++ b/drafts/S-9.1.1 Decoder Interfaces.docx
@@ -9,6 +9,8 @@
       <w:r>
         <w:t>General</w:t>
       </w:r>
+      <w:bookmarkStart w:id="0" w:name="_GoBack"/>
+      <w:bookmarkEnd w:id="0"/>
     </w:p>
     <w:p>
       <w:pPr>
@@ -1204,8 +1206,6 @@
               </w:rPr>
               <w:t>3</w:t>
             </w:r>
-            <w:bookmarkStart w:id="0" w:name="_GoBack"/>
-            <w:bookmarkEnd w:id="0"/>
           </w:p>
         </w:tc>
         <w:tc>
@@ -3456,21 +3456,11 @@
           <w:pPr>
             <w:jc w:val="right"/>
           </w:pPr>
-          <w:r>
-            <w:fldChar w:fldCharType="begin"/>
-          </w:r>
-          <w:r>
-            <w:instrText xml:space="preserve"> DOCPROPERTY "Company"  \* MERGEFORMAT </w:instrText>
-          </w:r>
-          <w:r>
-            <w:fldChar w:fldCharType="separate"/>
-          </w:r>
-          <w:r>
-            <w:t>© 2005 – 2020 National Model Railroad Association, Inc.</w:t>
-          </w:r>
-          <w:r>
-            <w:fldChar w:fldCharType="end"/>
-          </w:r>
+          <w:fldSimple w:instr=" DOCPROPERTY &quot;Company&quot;  \* MERGEFORMAT ">
+            <w:r>
+              <w:t>© 2005 – 2020 National Model Railroad Association, Inc.</w:t>
+            </w:r>
+          </w:fldSimple>
         </w:p>
       </w:tc>
     </w:tr>
@@ -3564,29 +3554,29 @@
           <w:pPr>
             <w:jc w:val="right"/>
           </w:pPr>
-          <w:fldSimple w:instr=" TITLE  \* MERGEFORMAT ">
-            <w:r>
-              <w:t>S-9.1.1 Draft</w:t>
-            </w:r>
-          </w:fldSimple>
-          <w:r>
-            <w:t xml:space="preserve"> </w:t>
-          </w:r>
           <w:r>
             <w:fldChar w:fldCharType="begin"/>
           </w:r>
           <w:r>
-            <w:instrText xml:space="preserve"> SUBJECT  \* MERGEFORMAT </w:instrText>
+            <w:instrText xml:space="preserve"> TITLE  \* MERGEFORMAT </w:instrText>
           </w:r>
           <w:r>
             <w:fldChar w:fldCharType="separate"/>
           </w:r>
           <w:r>
-            <w:t>Decoder Interfaces</w:t>
+            <w:t>S-9.1.1 Draft</w:t>
           </w:r>
           <w:r>
             <w:fldChar w:fldCharType="end"/>
           </w:r>
+          <w:r>
+            <w:t xml:space="preserve"> </w:t>
+          </w:r>
+          <w:fldSimple w:instr=" SUBJECT  \* MERGEFORMAT ">
+            <w:r>
+              <w:t>Decoder Interfaces</w:t>
+            </w:r>
+          </w:fldSimple>
         </w:p>
       </w:tc>
     </w:tr>
@@ -3647,7 +3637,7 @@
       <w:sdtEndPr/>
       <w:sdtContent>
         <w:r>
-          <w:t>S-9.1.1 Draft</w:t>
+          <w:t>S-9.1.1</w:t>
         </w:r>
       </w:sdtContent>
     </w:sdt>
@@ -3704,7 +3694,7 @@
         <w:rStyle w:val="PageNumber"/>
         <w:noProof/>
       </w:rPr>
-      <w:t>4</w:t>
+      <w:t>5</w:t>
     </w:r>
     <w:r>
       <w:rPr>
@@ -3841,7 +3831,7 @@
       <w:sdtEndPr/>
       <w:sdtContent>
         <w:r>
-          <w:t>S-9.1.1 Draft</w:t>
+          <w:t>S-9.1.1</w:t>
         </w:r>
       </w:sdtContent>
     </w:sdt>
@@ -4915,7 +4905,7 @@
                 <w:rPr>
                   <w:rFonts w:ascii="CG Times" w:hAnsi="CG Times"/>
                 </w:rPr>
-                <w:t>S-9.1.1 Draft</w:t>
+                <w:t>S-9.1.1</w:t>
               </w:r>
             </w:p>
           </w:tc>
@@ -8271,13 +8261,13 @@
     <w:sig w:usb0="E4002EFF" w:usb1="C000247B" w:usb2="00000009" w:usb3="00000000" w:csb0="000001FF" w:csb1="00000000"/>
   </w:font>
   <w:font w:name="MS Mincho">
-    <w:altName w:val="ＭＳ 明朝"/>
+    <w:altName w:val="MS Gothic"/>
     <w:panose1 w:val="02020609040205080304"/>
     <w:charset w:val="80"/>
     <w:family w:val="roman"/>
     <w:notTrueType/>
     <w:pitch w:val="fixed"/>
-    <w:sig w:usb0="00000001" w:usb1="08070000" w:usb2="00000010" w:usb3="00000000" w:csb0="00020000" w:csb1="00000000"/>
+    <w:sig w:usb0="00000000" w:usb1="08070000" w:usb2="00000010" w:usb3="00000000" w:csb0="00020000" w:csb1="00000000"/>
   </w:font>
   <w:font w:name="Cambria">
     <w:panose1 w:val="02040503050406030204"/>
@@ -8335,6 +8325,7 @@
     <w:rsid w:val="00E6126C"/>
     <w:rsid w:val="00E705ED"/>
     <w:rsid w:val="00E80797"/>
+    <w:rsid w:val="00FE1D80"/>
   </w:rsids>
   <m:mathPr>
     <m:mathFont m:val="Cambria Math"/>
@@ -9147,7 +9138,7 @@
 </file>
 
 <file path=customXml/itemProps2.xml><?xml version="1.0" encoding="utf-8"?>
-<ds:datastoreItem xmlns:ds="http://schemas.openxmlformats.org/officeDocument/2006/customXml" ds:itemID="{5FB5BE2D-1F5C-44BF-AF8F-557F857A8C26}">
+<ds:datastoreItem xmlns:ds="http://schemas.openxmlformats.org/officeDocument/2006/customXml" ds:itemID="{02C98BEE-6139-4483-9D13-B3E4B41EBCA0}">
   <ds:schemaRefs>
     <ds:schemaRef ds:uri="http://schemas.openxmlformats.org/officeDocument/2006/bibliography"/>
   </ds:schemaRefs>

</xml_diff>